<commit_message>
primer commit a rama1 archivo modificado
</commit_message>
<xml_diff>
--- a/Prueba.docx
+++ b/Prueba.docx
@@ -13,6 +13,26 @@
           <w:lang w:val="es-CO"/>
         </w:rPr>
         <w:t>Prueba….</w:t>
+      </w:r>
+    </w:p>
+    <w:p>
+      <w:pPr>
+        <w:rPr>
+          <w:lang w:val="es-CO"/>
+        </w:rPr>
+      </w:pPr>
+    </w:p>
+    <w:p>
+      <w:pPr>
+        <w:rPr>
+          <w:lang w:val="es-CO"/>
+        </w:rPr>
+      </w:pPr>
+      <w:r>
+        <w:rPr>
+          <w:lang w:val="es-CO"/>
+        </w:rPr>
+        <w:t>Prueba 19/02/13 rama1</w:t>
       </w:r>
       <w:bookmarkStart w:id="0" w:name="_GoBack"/>
       <w:bookmarkEnd w:id="0"/>

</xml_diff>

<commit_message>
commit prueba3 y prueba4
</commit_message>
<xml_diff>
--- a/Prueba.docx
+++ b/Prueba.docx
@@ -33,6 +33,26 @@
           <w:lang w:val="es-CO"/>
         </w:rPr>
         <w:t>Prueba 19/02/13 rama1</w:t>
+      </w:r>
+    </w:p>
+    <w:p>
+      <w:pPr>
+        <w:rPr>
+          <w:lang w:val="es-CO"/>
+        </w:rPr>
+      </w:pPr>
+    </w:p>
+    <w:p>
+      <w:pPr>
+        <w:rPr>
+          <w:lang w:val="es-CO"/>
+        </w:rPr>
+      </w:pPr>
+      <w:r>
+        <w:rPr>
+          <w:lang w:val="es-CO"/>
+        </w:rPr>
+        <w:t>Prueba 19/02/13 rama2</w:t>
       </w:r>
       <w:bookmarkStart w:id="0" w:name="_GoBack"/>
       <w:bookmarkEnd w:id="0"/>

</xml_diff>